<commit_message>
Them Moi Ten Taoo
</commit_message>
<xml_diff>
--- a/test.docx
+++ b/test.docx
@@ -4,12 +4,50 @@
   <w:body>
     <w:p>
       <w:r>
-        <w:t>Nguyen huu tinh</w:t>
-      </w:r>
+        <w:t xml:space="preserve">Nguyen </w:t>
+      </w:r>
+      <w:proofErr w:type="spellStart"/>
+      <w:r>
+        <w:t>huu</w:t>
+      </w:r>
+      <w:proofErr w:type="spellEnd"/>
+      <w:r>
+        <w:t xml:space="preserve"> </w:t>
+      </w:r>
+      <w:proofErr w:type="spellStart"/>
+      <w:r>
+        <w:t>tinh</w:t>
+      </w:r>
+      <w:proofErr w:type="spellEnd"/>
     </w:p>
     <w:p>
       <w:r>
-        <w:t>Nguyen Quang Vinh</w:t>
+        <w:t xml:space="preserve">Nguyen </w:t>
+      </w:r>
+      <w:proofErr w:type="spellStart"/>
+      <w:r>
+        <w:t>Quang</w:t>
+      </w:r>
+      <w:proofErr w:type="spellEnd"/>
+      <w:r>
+        <w:t xml:space="preserve"> </w:t>
+      </w:r>
+      <w:proofErr w:type="spellStart"/>
+      <w:r>
+        <w:t>Vinh</w:t>
+      </w:r>
+      <w:proofErr w:type="spellEnd"/>
+      <w:r>
+        <w:br/>
+        <w:t xml:space="preserve">Pham Minh </w:t>
+      </w:r>
+      <w:proofErr w:type="spellStart"/>
+      <w:r>
+        <w:t>Taii</w:t>
+      </w:r>
+      <w:proofErr w:type="spellEnd"/>
+      <w:r>
+        <w:t xml:space="preserve"> </w:t>
       </w:r>
       <w:bookmarkStart w:id="0" w:name="_GoBack"/>
       <w:bookmarkEnd w:id="0"/>

</xml_diff>